<commit_message>
add the push command for git with -u in it
</commit_message>
<xml_diff>
--- a/git/git_notes_nidhi.docx
+++ b/git/git_notes_nidhi.docx
@@ -813,6 +813,23 @@
           <w:szCs w:val="24"/>
         </w:rPr>
       </w:pPr>
+      <w:r>
+        <w:rPr>
+          <w:color w:val="FF0000"/>
+          <w:sz w:val="24"/>
+          <w:szCs w:val="24"/>
+        </w:rPr>
+        <w:t>or:::: git push -u origin branchname  :::: here, -u stands for username</w:t>
+      </w:r>
+    </w:p>
+    <w:p>
+      <w:pPr>
+        <w:rPr>
+          <w:color w:val="FF0000"/>
+          <w:sz w:val="24"/>
+          <w:szCs w:val="24"/>
+        </w:rPr>
+      </w:pPr>
     </w:p>
     <w:p>
       <w:pPr>
@@ -1077,6 +1094,7 @@
           <w:sz w:val="28"/>
           <w:szCs w:val="28"/>
         </w:rPr>
+        <w:lastRenderedPageBreak/>
         <w:t xml:space="preserve">Use: </w:t>
       </w:r>
     </w:p>
@@ -1094,7 +1112,6 @@
           <w:sz w:val="28"/>
           <w:szCs w:val="28"/>
         </w:rPr>
-        <w:lastRenderedPageBreak/>
         <w:t>cat filename.filetype.</w:t>
       </w:r>
     </w:p>

</xml_diff>